<commit_message>
Khởi tạo báo cáo Báo cáo tiến độ
</commit_message>
<xml_diff>
--- a/docs/8-KetQuaThucHien.docx
+++ b/docs/8-KetQuaThucHien.docx
@@ -128,7 +128,16 @@
           <w:szCs w:val="30"/>
           <w:lang w:val="en-US"/>
         </w:rPr>
-        <w:t>1.0</w:t>
+        <w:t>1.</w:t>
+      </w:r>
+      <w:r>
+        <w:rPr>
+          <w:rFonts w:ascii="Arial" w:hAnsi="Arial"/>
+          <w:sz w:val="34"/>
+          <w:szCs w:val="30"/>
+          <w:lang w:val="en-US"/>
+        </w:rPr>
+        <w:t>1</w:t>
       </w:r>
     </w:p>
     <w:p>
@@ -1015,7 +1024,7 @@
         </w:rPr>
         <w:fldChar w:fldCharType="separate"/>
       </w:r>
-      <w:hyperlink w:anchor="_Toc75891464" w:history="1">
+      <w:hyperlink w:anchor="_Toc75977148" w:history="1">
         <w:r>
           <w:rPr>
             <w:rStyle w:val="Hyperlink"/>
@@ -1061,7 +1070,7 @@
             <w:noProof/>
             <w:webHidden/>
           </w:rPr>
-          <w:instrText xml:space="preserve"> PAGEREF _Toc75891464 \h </w:instrText>
+          <w:instrText xml:space="preserve"> PAGEREF _Toc75977148 \h </w:instrText>
         </w:r>
         <w:r>
           <w:rPr>
@@ -1106,7 +1115,7 @@
           <w:lang w:val="en-US"/>
         </w:rPr>
       </w:pPr>
-      <w:hyperlink w:anchor="_Toc75891465" w:history="1">
+      <w:hyperlink w:anchor="_Toc75977149" w:history="1">
         <w:r>
           <w:rPr>
             <w:rStyle w:val="Hyperlink"/>
@@ -1151,7 +1160,7 @@
             <w:noProof/>
             <w:webHidden/>
           </w:rPr>
-          <w:instrText xml:space="preserve"> PAGEREF _Toc75891465 \h </w:instrText>
+          <w:instrText xml:space="preserve"> PAGEREF _Toc75977149 \h </w:instrText>
         </w:r>
         <w:r>
           <w:rPr>
@@ -1196,7 +1205,7 @@
           <w:lang w:val="en-US"/>
         </w:rPr>
       </w:pPr>
-      <w:hyperlink w:anchor="_Toc75891466" w:history="1">
+      <w:hyperlink w:anchor="_Toc75977150" w:history="1">
         <w:r>
           <w:rPr>
             <w:rStyle w:val="Hyperlink"/>
@@ -1244,7 +1253,7 @@
             <w:noProof/>
             <w:webHidden/>
           </w:rPr>
-          <w:instrText xml:space="preserve"> PAGEREF _Toc75891466 \h </w:instrText>
+          <w:instrText xml:space="preserve"> PAGEREF _Toc75977150 \h </w:instrText>
         </w:r>
         <w:r>
           <w:rPr>
@@ -1264,7 +1273,7 @@
             <w:noProof/>
             <w:webHidden/>
           </w:rPr>
-          <w:t>4</w:t>
+          <w:t>3</w:t>
         </w:r>
         <w:r>
           <w:rPr>
@@ -1289,7 +1298,7 @@
           <w:lang w:val="en-US"/>
         </w:rPr>
       </w:pPr>
-      <w:hyperlink w:anchor="_Toc75891467" w:history="1">
+      <w:hyperlink w:anchor="_Toc75977151" w:history="1">
         <w:r>
           <w:rPr>
             <w:rStyle w:val="Hyperlink"/>
@@ -1337,7 +1346,7 @@
             <w:noProof/>
             <w:webHidden/>
           </w:rPr>
-          <w:instrText xml:space="preserve"> PAGEREF _Toc75891467 \h </w:instrText>
+          <w:instrText xml:space="preserve"> PAGEREF _Toc75977151 \h </w:instrText>
         </w:r>
         <w:r>
           <w:rPr>
@@ -1357,7 +1366,7 @@
             <w:noProof/>
             <w:webHidden/>
           </w:rPr>
-          <w:t>4</w:t>
+          <w:t>3</w:t>
         </w:r>
         <w:r>
           <w:rPr>
@@ -1382,7 +1391,7 @@
           <w:lang w:val="en-US"/>
         </w:rPr>
       </w:pPr>
-      <w:hyperlink w:anchor="_Toc75891468" w:history="1">
+      <w:hyperlink w:anchor="_Toc75977152" w:history="1">
         <w:r>
           <w:rPr>
             <w:rStyle w:val="Hyperlink"/>
@@ -1430,7 +1439,7 @@
             <w:noProof/>
             <w:webHidden/>
           </w:rPr>
-          <w:instrText xml:space="preserve"> PAGEREF _Toc75891468 \h </w:instrText>
+          <w:instrText xml:space="preserve"> PAGEREF _Toc75977152 \h </w:instrText>
         </w:r>
         <w:r>
           <w:rPr>
@@ -1450,7 +1459,7 @@
             <w:noProof/>
             <w:webHidden/>
           </w:rPr>
-          <w:t>4</w:t>
+          <w:t>3</w:t>
         </w:r>
         <w:r>
           <w:rPr>
@@ -1475,7 +1484,7 @@
           <w:lang w:val="en-US"/>
         </w:rPr>
       </w:pPr>
-      <w:hyperlink w:anchor="_Toc75891469" w:history="1">
+      <w:hyperlink w:anchor="_Toc75977153" w:history="1">
         <w:r>
           <w:rPr>
             <w:rStyle w:val="Hyperlink"/>
@@ -1523,7 +1532,7 @@
             <w:noProof/>
             <w:webHidden/>
           </w:rPr>
-          <w:instrText xml:space="preserve"> PAGEREF _Toc75891469 \h </w:instrText>
+          <w:instrText xml:space="preserve"> PAGEREF _Toc75977153 \h </w:instrText>
         </w:r>
         <w:r>
           <w:rPr>
@@ -1543,7 +1552,7 @@
             <w:noProof/>
             <w:webHidden/>
           </w:rPr>
-          <w:t>4</w:t>
+          <w:t>3</w:t>
         </w:r>
         <w:r>
           <w:rPr>
@@ -1568,7 +1577,7 @@
           <w:lang w:val="en-US"/>
         </w:rPr>
       </w:pPr>
-      <w:hyperlink w:anchor="_Toc75891470" w:history="1">
+      <w:hyperlink w:anchor="_Toc75977154" w:history="1">
         <w:r>
           <w:rPr>
             <w:rStyle w:val="Hyperlink"/>
@@ -1616,7 +1625,7 @@
             <w:noProof/>
             <w:webHidden/>
           </w:rPr>
-          <w:instrText xml:space="preserve"> PAGEREF _Toc75891470 \h </w:instrText>
+          <w:instrText xml:space="preserve"> PAGEREF _Toc75977154 \h </w:instrText>
         </w:r>
         <w:r>
           <w:rPr>
@@ -1636,7 +1645,7 @@
             <w:noProof/>
             <w:webHidden/>
           </w:rPr>
-          <w:t>4</w:t>
+          <w:t>3</w:t>
         </w:r>
         <w:r>
           <w:rPr>
@@ -1661,7 +1670,7 @@
           <w:lang w:val="en-US"/>
         </w:rPr>
       </w:pPr>
-      <w:hyperlink w:anchor="_Toc75891471" w:history="1">
+      <w:hyperlink w:anchor="_Toc75977155" w:history="1">
         <w:r>
           <w:rPr>
             <w:rStyle w:val="Hyperlink"/>
@@ -1707,7 +1716,7 @@
             <w:noProof/>
             <w:webHidden/>
           </w:rPr>
-          <w:instrText xml:space="preserve"> PAGEREF _Toc75891471 \h </w:instrText>
+          <w:instrText xml:space="preserve"> PAGEREF _Toc75977155 \h </w:instrText>
         </w:r>
         <w:r>
           <w:rPr>
@@ -1778,7 +1787,7 @@
         </w:rPr>
       </w:pPr>
       <w:bookmarkStart w:id="0" w:name="_Toc176926430"/>
-      <w:bookmarkStart w:id="1" w:name="_Toc75891464"/>
+      <w:bookmarkStart w:id="1" w:name="_Toc75977148"/>
       <w:r>
         <w:rPr>
           <w:lang w:val="en-US"/>
@@ -2087,7 +2096,7 @@
         <w:jc w:val="both"/>
       </w:pPr>
       <w:bookmarkStart w:id="2" w:name="_Toc176926431"/>
-      <w:bookmarkStart w:id="3" w:name="_Toc75891465"/>
+      <w:bookmarkStart w:id="3" w:name="_Toc75977149"/>
       <w:r>
         <w:rPr>
           <w:lang w:val="en-US"/>
@@ -2142,54 +2151,19 @@
         <w:ind w:left="720"/>
         <w:outlineLvl w:val="1"/>
         <w:rPr>
-          <w:b/>
-          <w:bCs/>
-          <w:iCs/>
-          <w:lang w:val="en-US"/>
-        </w:rPr>
-      </w:pPr>
-      <w:bookmarkStart w:id="4" w:name="_Toc75891466"/>
-      <w:r>
-        <w:rPr>
-          <w:b/>
-          <w:bCs/>
+          <w:iCs/>
+          <w:lang w:val="en-US"/>
+        </w:rPr>
+      </w:pPr>
+      <w:bookmarkStart w:id="4" w:name="_Toc75977150"/>
+      <w:r>
+        <w:rPr>
           <w:iCs/>
           <w:lang w:val="en-US"/>
         </w:rPr>
         <w:t>Các chức năng đã phân tích</w:t>
       </w:r>
       <w:bookmarkEnd w:id="4"/>
-    </w:p>
-    <w:p>
-      <w:pPr>
-        <w:pStyle w:val="ListParagraph"/>
-        <w:numPr>
-          <w:ilvl w:val="0"/>
-          <w:numId w:val="39"/>
-        </w:numPr>
-        <w:spacing w:line="360" w:lineRule="auto"/>
-        <w:rPr>
-          <w:iCs/>
-          <w:color w:val="FF0000"/>
-          <w:sz w:val="32"/>
-          <w:szCs w:val="32"/>
-          <w:lang w:val="en-US"/>
-        </w:rPr>
-      </w:pPr>
-      <w:r>
-        <w:rPr>
-          <w:iCs/>
-          <w:lang w:val="en-US"/>
-        </w:rPr>
-        <w:t>Đăng kí</w:t>
-      </w:r>
-      <w:r>
-        <w:rPr>
-          <w:iCs/>
-          <w:lang w:val="en-US"/>
-        </w:rPr>
-        <w:t xml:space="preserve"> </w:t>
-      </w:r>
     </w:p>
     <w:p>
       <w:pPr>
@@ -2496,6 +2470,27 @@
         <w:ind w:left="540"/>
         <w:outlineLvl w:val="1"/>
         <w:rPr>
+          <w:iCs/>
+          <w:szCs w:val="24"/>
+          <w:lang w:val="en-US"/>
+        </w:rPr>
+      </w:pPr>
+      <w:bookmarkStart w:id="5" w:name="_Toc75977151"/>
+      <w:r>
+        <w:rPr>
+          <w:iCs/>
+          <w:szCs w:val="24"/>
+          <w:lang w:val="en-US"/>
+        </w:rPr>
+        <w:t>Các chức năng đã cài đặt</w:t>
+      </w:r>
+      <w:bookmarkEnd w:id="5"/>
+    </w:p>
+    <w:p>
+      <w:pPr>
+        <w:spacing w:line="360" w:lineRule="auto"/>
+        <w:ind w:firstLine="540"/>
+        <w:rPr>
           <w:b/>
           <w:bCs/>
           <w:iCs/>
@@ -2503,31 +2498,10 @@
           <w:lang w:val="en-US"/>
         </w:rPr>
       </w:pPr>
-      <w:bookmarkStart w:id="5" w:name="_Toc75891467"/>
       <w:r>
         <w:rPr>
           <w:b/>
           <w:bCs/>
-          <w:iCs/>
-          <w:szCs w:val="24"/>
-          <w:lang w:val="en-US"/>
-        </w:rPr>
-        <w:t>Các chức năng đã cài đặt</w:t>
-      </w:r>
-      <w:bookmarkEnd w:id="5"/>
-    </w:p>
-    <w:p>
-      <w:pPr>
-        <w:spacing w:line="360" w:lineRule="auto"/>
-        <w:ind w:firstLine="540"/>
-        <w:rPr>
-          <w:iCs/>
-          <w:szCs w:val="24"/>
-          <w:lang w:val="en-US"/>
-        </w:rPr>
-      </w:pPr>
-      <w:r>
-        <w:rPr>
           <w:iCs/>
           <w:szCs w:val="24"/>
           <w:lang w:val="en-US"/>
@@ -2546,18 +2520,14 @@
         <w:ind w:left="540"/>
         <w:outlineLvl w:val="1"/>
         <w:rPr>
-          <w:b/>
-          <w:bCs/>
           <w:iCs/>
           <w:szCs w:val="24"/>
           <w:lang w:val="en-US"/>
         </w:rPr>
       </w:pPr>
-      <w:bookmarkStart w:id="6" w:name="_Toc75891468"/>
-      <w:r>
-        <w:rPr>
-          <w:b/>
-          <w:bCs/>
+      <w:bookmarkStart w:id="6" w:name="_Toc75977152"/>
+      <w:r>
+        <w:rPr>
           <w:iCs/>
           <w:szCs w:val="24"/>
           <w:lang w:val="en-US"/>
@@ -2577,18 +2547,14 @@
         <w:ind w:left="540"/>
         <w:outlineLvl w:val="1"/>
         <w:rPr>
-          <w:b/>
-          <w:bCs/>
           <w:iCs/>
           <w:szCs w:val="24"/>
           <w:lang w:val="en-US"/>
         </w:rPr>
       </w:pPr>
-      <w:bookmarkStart w:id="7" w:name="_Toc75891469"/>
-      <w:r>
-        <w:rPr>
-          <w:b/>
-          <w:bCs/>
+      <w:bookmarkStart w:id="7" w:name="_Toc75977153"/>
+      <w:r>
+        <w:rPr>
           <w:iCs/>
           <w:szCs w:val="24"/>
           <w:lang w:val="en-US"/>
@@ -2608,6 +2574,25 @@
         <w:ind w:left="540"/>
         <w:outlineLvl w:val="1"/>
         <w:rPr>
+          <w:iCs/>
+          <w:szCs w:val="24"/>
+          <w:lang w:val="en-US"/>
+        </w:rPr>
+      </w:pPr>
+      <w:bookmarkStart w:id="8" w:name="_Toc75977154"/>
+      <w:r>
+        <w:rPr>
+          <w:iCs/>
+          <w:szCs w:val="24"/>
+          <w:lang w:val="en-US"/>
+        </w:rPr>
+        <w:t>Điểm đặc sắc của đề tài</w:t>
+      </w:r>
+      <w:bookmarkEnd w:id="8"/>
+    </w:p>
+    <w:p>
+      <w:pPr>
+        <w:rPr>
           <w:b/>
           <w:bCs/>
           <w:iCs/>
@@ -2615,54 +2600,12 @@
           <w:lang w:val="en-US"/>
         </w:rPr>
       </w:pPr>
-      <w:bookmarkStart w:id="8" w:name="_Toc75891470"/>
-      <w:r>
-        <w:rPr>
-          <w:b/>
-          <w:bCs/>
+      <w:r>
+        <w:rPr>
           <w:iCs/>
           <w:szCs w:val="24"/>
-          <w:lang w:val="en-US"/>
-        </w:rPr>
-        <w:t>Điểm đặc sắc của đề tài</w:t>
-      </w:r>
-      <w:bookmarkEnd w:id="8"/>
-    </w:p>
-    <w:p>
-      <w:pPr>
-        <w:pStyle w:val="ListParagraph"/>
-        <w:spacing w:line="360" w:lineRule="auto"/>
-        <w:ind w:left="540"/>
-        <w:outlineLvl w:val="1"/>
-        <w:rPr>
-          <w:b/>
-          <w:bCs/>
-          <w:iCs/>
-          <w:szCs w:val="24"/>
-          <w:lang w:val="en-US"/>
-        </w:rPr>
-      </w:pPr>
-      <w:r>
-        <w:rPr>
-          <w:iCs/>
-          <w:szCs w:val="24"/>
-        </w:rPr>
-        <w:lastRenderedPageBreak/>
-        <w:t xml:space="preserve">Back-end được xây dựng theo kiến trúc MVC, front-end thiết kế theo kiến trúc </w:t>
-      </w:r>
-      <w:r>
-        <w:rPr>
-          <w:iCs/>
-          <w:szCs w:val="24"/>
-        </w:rPr>
-        <w:t>C</w:t>
-      </w:r>
-      <w:r>
-        <w:rPr>
-          <w:iCs/>
-          <w:szCs w:val="24"/>
-        </w:rPr>
-        <w:t>omponent.</w:t>
+        </w:rPr>
+        <w:t>Back-end được xây dựng theo kiến trúc MVC, front-end thiết kế theo kiến trúc Component.</w:t>
       </w:r>
     </w:p>
     <w:p>
@@ -2675,11 +2618,12 @@
         </w:rPr>
       </w:pPr>
       <w:bookmarkStart w:id="9" w:name="_Toc176926432"/>
-      <w:bookmarkStart w:id="10" w:name="_Toc75891471"/>
-      <w:r>
-        <w:rPr>
-          <w:lang w:val="en-US"/>
-        </w:rPr>
+      <w:bookmarkStart w:id="10" w:name="_Toc75977155"/>
+      <w:r>
+        <w:rPr>
+          <w:lang w:val="en-US"/>
+        </w:rPr>
+        <w:lastRenderedPageBreak/>
         <w:t>Hướng phát triển</w:t>
       </w:r>
       <w:bookmarkEnd w:id="9"/>
@@ -3232,7 +3176,7 @@
         </mc:Choice>
         <mc:Fallback>
           <w:pict>
-            <v:shape w14:anchorId="1AF3707F" id="Freeform 1" o:spid="_x0000_s1026" style="position:absolute;margin-left:0;margin-top:0;width:93.15pt;height:814.55pt;flip:x;z-index:251665408;visibility:visible;mso-wrap-style:square;mso-width-percent:0;mso-height-percent:0;mso-wrap-distance-left:9pt;mso-wrap-distance-top:0;mso-wrap-distance-right:9pt;mso-wrap-distance-bottom:0;mso-position-horizontal:absolute;mso-position-horizontal-relative:page;mso-position-vertical:absolute;mso-position-vertical-relative:page;mso-width-percent:0;mso-height-percent:0;mso-width-relative:page;mso-height-relative:page;v-text-anchor:top" coordsize="502,3168" o:gfxdata="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" path="m502,c93,,93,,93,,146,383,323,1900,,3168v502,,502,,502,l502,xe" fillcolor="#8db3e2" stroked="f" strokecolor="#212120">
+            <v:shape w14:anchorId="05F3235B" id="Freeform 1" o:spid="_x0000_s1026" style="position:absolute;margin-left:0;margin-top:0;width:93.15pt;height:814.55pt;flip:x;z-index:251665408;visibility:visible;mso-wrap-style:square;mso-width-percent:0;mso-height-percent:0;mso-wrap-distance-left:9pt;mso-wrap-distance-top:0;mso-wrap-distance-right:9pt;mso-wrap-distance-bottom:0;mso-position-horizontal:absolute;mso-position-horizontal-relative:page;mso-position-vertical:absolute;mso-position-vertical-relative:page;mso-width-percent:0;mso-height-percent:0;mso-width-relative:page;mso-height-relative:page;v-text-anchor:top" coordsize="502,3168" o:gfxdata="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" path="m502,c93,,93,,93,,146,383,323,1900,,3168v502,,502,,502,l502,xe" fillcolor="#8db3e2" stroked="f" strokecolor="#212120">
               <v:fill color2="#1f497d" rotate="t" focus="100%" type="gradient"/>
               <v:shadow color="#8c8682"/>
               <v:path arrowok="t" o:connecttype="custom" o:connectlocs="1183005,0;219162,0;0,10344647;1183005,10344647;1183005,0" o:connectangles="0,0,0,0,0"/>
@@ -3406,7 +3350,7 @@
         <w:lang w:val="en-US"/>
       </w:rPr>
       <w:drawing>
-        <wp:anchor distT="0" distB="0" distL="114300" distR="114300" simplePos="0" relativeHeight="251689472" behindDoc="1" locked="0" layoutInCell="1" allowOverlap="1" wp14:anchorId="2CCAFD84" wp14:editId="026C7032">
+        <wp:anchor distT="0" distB="0" distL="114300" distR="114300" simplePos="0" relativeHeight="251657216" behindDoc="1" locked="0" layoutInCell="1" allowOverlap="1" wp14:anchorId="2CCAFD84" wp14:editId="026C7032">
           <wp:simplePos x="0" y="0"/>
           <wp:positionH relativeFrom="column">
             <wp:posOffset>-529204</wp:posOffset>
@@ -3526,7 +3470,13 @@
             <w:rPr>
               <w:lang w:val="en-US"/>
             </w:rPr>
-            <w:t>1.0</w:t>
+            <w:t>1.</w:t>
+          </w:r>
+          <w:r>
+            <w:rPr>
+              <w:lang w:val="en-US"/>
+            </w:rPr>
+            <w:t>1</w:t>
           </w:r>
         </w:p>
       </w:tc>

</xml_diff>